<commit_message>
bestanden geüpdate omdat de links niet werkte in de pdf
</commit_message>
<xml_diff>
--- a/Documentatie IoT Project week 7.docx
+++ b/Documentatie IoT Project week 7.docx
@@ -1,6 +1,6 @@
 
 <file path=word/document.xml><?xml version="1.0" encoding="utf-8"?>
-<w:document xmlns:wpc="http://schemas.microsoft.com/office/word/2010/wordprocessingCanvas" xmlns:cx="http://schemas.microsoft.com/office/drawing/2014/chartex" xmlns:cx1="http://schemas.microsoft.com/office/drawing/2015/9/8/chartex" xmlns:cx2="http://schemas.microsoft.com/office/drawing/2015/10/21/chartex" xmlns:cx3="http://schemas.microsoft.com/office/drawing/2016/5/9/chartex" xmlns:cx4="http://schemas.microsoft.com/office/drawing/2016/5/10/chartex" xmlns:cx5="http://schemas.microsoft.com/office/drawing/2016/5/11/chartex" xmlns:cx6="http://schemas.microsoft.com/office/drawing/2016/5/12/chartex" xmlns:cx7="http://schemas.microsoft.com/office/drawing/2016/5/13/chartex" xmlns:cx8="http://schemas.microsoft.com/office/drawing/2016/5/14/chartex" xmlns:mc="http://schemas.openxmlformats.org/markup-compatibility/2006" xmlns:aink="http://schemas.microsoft.com/office/drawing/2016/ink" xmlns:am3d="http://schemas.microsoft.com/office/drawing/2017/model3d" xmlns:o="urn:schemas-microsoft-com:office:office" xmlns:r="http://schemas.openxmlformats.org/officeDocument/2006/relationships" xmlns:m="http://schemas.openxmlformats.org/officeDocument/2006/math" xmlns:v="urn:schemas-microsoft-com:vml" xmlns:wp14="http://schemas.microsoft.com/office/word/2010/wordprocessingDrawing" xmlns:wp="http://schemas.openxmlformats.org/drawingml/2006/wordprocessingDrawing" xmlns:w10="urn:schemas-microsoft-com:office:word" xmlns:w="http://schemas.openxmlformats.org/wordprocessingml/2006/main" xmlns:w14="http://schemas.microsoft.com/office/word/2010/wordml" xmlns:w15="http://schemas.microsoft.com/office/word/2012/wordml" xmlns:w16cex="http://schemas.microsoft.com/office/word/2018/wordml/cex" xmlns:w16cid="http://schemas.microsoft.com/office/word/2016/wordml/cid" xmlns:w16="http://schemas.microsoft.com/office/word/2018/wordml" xmlns:w16sdtdh="http://schemas.microsoft.com/office/word/2020/wordml/sdtdatahash" xmlns:w16se="http://schemas.microsoft.com/office/word/2015/wordml/symex" xmlns:wpg="http://schemas.microsoft.com/office/word/2010/wordprocessingGroup" xmlns:wpi="http://schemas.microsoft.com/office/word/2010/wordprocessingInk" xmlns:wne="http://schemas.microsoft.com/office/word/2006/wordml" xmlns:wps="http://schemas.microsoft.com/office/word/2010/wordprocessingShape" mc:Ignorable="w14 w15 w16se w16cid w16 w16cex w16sdtdh wp14">
+<w:document xmlns:wpc="http://schemas.microsoft.com/office/word/2010/wordprocessingCanvas" xmlns:cx="http://schemas.microsoft.com/office/drawing/2014/chartex" xmlns:cx1="http://schemas.microsoft.com/office/drawing/2015/9/8/chartex" xmlns:cx2="http://schemas.microsoft.com/office/drawing/2015/10/21/chartex" xmlns:cx3="http://schemas.microsoft.com/office/drawing/2016/5/9/chartex" xmlns:cx4="http://schemas.microsoft.com/office/drawing/2016/5/10/chartex" xmlns:cx5="http://schemas.microsoft.com/office/drawing/2016/5/11/chartex" xmlns:cx6="http://schemas.microsoft.com/office/drawing/2016/5/12/chartex" xmlns:cx7="http://schemas.microsoft.com/office/drawing/2016/5/13/chartex" xmlns:cx8="http://schemas.microsoft.com/office/drawing/2016/5/14/chartex" xmlns:mc="http://schemas.openxmlformats.org/markup-compatibility/2006" xmlns:aink="http://schemas.microsoft.com/office/drawing/2016/ink" xmlns:am3d="http://schemas.microsoft.com/office/drawing/2017/model3d" xmlns:o="urn:schemas-microsoft-com:office:office" xmlns:r="http://schemas.openxmlformats.org/officeDocument/2006/relationships" xmlns:m="http://schemas.openxmlformats.org/officeDocument/2006/math" xmlns:v="urn:schemas-microsoft-com:vml" xmlns:wp14="http://schemas.microsoft.com/office/word/2010/wordprocessingDrawing" xmlns:wp="http://schemas.openxmlformats.org/drawingml/2006/wordprocessingDrawing" xmlns:w10="urn:schemas-microsoft-com:office:word" xmlns:w="http://schemas.openxmlformats.org/wordprocessingml/2006/main" xmlns:w14="http://schemas.microsoft.com/office/word/2010/wordml" xmlns:w15="http://schemas.microsoft.com/office/word/2012/wordml" xmlns:w16cex="http://schemas.microsoft.com/office/word/2018/wordml/cex" xmlns:w16cid="http://schemas.microsoft.com/office/word/2016/wordml/cid" xmlns:w16="http://schemas.microsoft.com/office/word/2018/wordml" xmlns:w16se="http://schemas.microsoft.com/office/word/2015/wordml/symex" xmlns:wpg="http://schemas.microsoft.com/office/word/2010/wordprocessingGroup" xmlns:wpi="http://schemas.microsoft.com/office/word/2010/wordprocessingInk" xmlns:wne="http://schemas.microsoft.com/office/word/2006/wordml" xmlns:wps="http://schemas.microsoft.com/office/word/2010/wordprocessingShape" mc:Ignorable="w14 w15 w16se w16cid w16 w16cex wp14">
   <w:body>
     <w:p>
       <w:pPr>
@@ -136,7 +136,7 @@
           <w:rFonts w:ascii="Times New Roman" w:hAnsi="Times New Roman" w:cs="Times New Roman"/>
           <w:lang w:val="nl-BE"/>
         </w:rPr>
-        <w:t>16</w:t>
+        <w:t>30</w:t>
       </w:r>
       <w:r>
         <w:rPr>
@@ -150,7 +150,7 @@
           <w:rFonts w:ascii="Times New Roman" w:hAnsi="Times New Roman" w:cs="Times New Roman"/>
           <w:lang w:val="nl-BE"/>
         </w:rPr>
-        <w:t>5</w:t>
+        <w:t>7</w:t>
       </w:r>
       <w:r>
         <w:rPr>
@@ -2161,6 +2161,7 @@
       <w:r>
         <w:rPr>
           <w:rFonts w:ascii="Times New Roman" w:hAnsi="Times New Roman" w:cs="Times New Roman"/>
+          <w:noProof/>
           <w:lang w:val="nl-BE"/>
         </w:rPr>
         <w:drawing>
@@ -2210,6 +2211,7 @@
       <w:r>
         <w:rPr>
           <w:rFonts w:ascii="Times New Roman" w:hAnsi="Times New Roman" w:cs="Times New Roman"/>
+          <w:noProof/>
           <w:lang w:val="nl-BE"/>
         </w:rPr>
         <w:drawing>
@@ -2259,6 +2261,7 @@
       <w:r>
         <w:rPr>
           <w:rFonts w:ascii="Times New Roman" w:hAnsi="Times New Roman" w:cs="Times New Roman"/>
+          <w:noProof/>
           <w:lang w:val="nl-BE"/>
         </w:rPr>
         <w:lastRenderedPageBreak/>
@@ -2309,6 +2312,7 @@
       <w:r>
         <w:rPr>
           <w:rFonts w:ascii="Times New Roman" w:hAnsi="Times New Roman" w:cs="Times New Roman"/>
+          <w:noProof/>
           <w:lang w:val="nl-BE"/>
         </w:rPr>
         <w:drawing>
@@ -2361,6 +2365,7 @@
       <w:r>
         <w:rPr>
           <w:rFonts w:ascii="Times New Roman" w:hAnsi="Times New Roman" w:cs="Times New Roman"/>
+          <w:noProof/>
           <w:lang w:val="nl-BE"/>
         </w:rPr>
         <w:drawing>
@@ -2637,23 +2642,7 @@
           <w:rFonts w:ascii="Times New Roman" w:hAnsi="Times New Roman" w:cs="Times New Roman"/>
           <w:lang w:val="nl-BE"/>
         </w:rPr>
-        <w:t xml:space="preserve"> 52 declareer ik nog twee functies die </w:t>
-      </w:r>
-      <w:proofErr w:type="gramStart"/>
-      <w:r>
-        <w:rPr>
-          <w:rFonts w:ascii="Times New Roman" w:hAnsi="Times New Roman" w:cs="Times New Roman"/>
-          <w:lang w:val="nl-BE"/>
-        </w:rPr>
-        <w:t>Setup(</w:t>
-      </w:r>
-      <w:proofErr w:type="gramEnd"/>
-      <w:r>
-        <w:rPr>
-          <w:rFonts w:ascii="Times New Roman" w:hAnsi="Times New Roman" w:cs="Times New Roman"/>
-          <w:lang w:val="nl-BE"/>
-        </w:rPr>
-        <w:t xml:space="preserve">) nodig heeft. De </w:t>
+        <w:t xml:space="preserve"> 52 declareer ik nog twee functies die Setup() nodig heeft. De </w:t>
       </w:r>
       <w:proofErr w:type="spellStart"/>
       <w:r>
@@ -2672,7 +2661,6 @@
         <w:t xml:space="preserve"> functie voor MQTT berichten te verwerken en </w:t>
       </w:r>
       <w:proofErr w:type="spellStart"/>
-      <w:proofErr w:type="gramStart"/>
       <w:r>
         <w:rPr>
           <w:rFonts w:ascii="Times New Roman" w:hAnsi="Times New Roman" w:cs="Times New Roman"/>
@@ -2686,15 +2674,7 @@
           <w:rFonts w:ascii="Times New Roman" w:hAnsi="Times New Roman" w:cs="Times New Roman"/>
           <w:lang w:val="nl-BE"/>
         </w:rPr>
-        <w:t>(</w:t>
-      </w:r>
-      <w:proofErr w:type="gramEnd"/>
-      <w:r>
-        <w:rPr>
-          <w:rFonts w:ascii="Times New Roman" w:hAnsi="Times New Roman" w:cs="Times New Roman"/>
-          <w:lang w:val="nl-BE"/>
-        </w:rPr>
-        <w:t xml:space="preserve">), een functie die als </w:t>
+        <w:t xml:space="preserve">(), een functie die als </w:t>
       </w:r>
       <w:proofErr w:type="spellStart"/>
       <w:r>
@@ -3012,7 +2992,6 @@
         </w:rPr>
       </w:pPr>
       <w:proofErr w:type="spellStart"/>
-      <w:proofErr w:type="gramStart"/>
       <w:r>
         <w:rPr>
           <w:rFonts w:ascii="Times New Roman" w:hAnsi="Times New Roman" w:cs="Times New Roman"/>
@@ -3025,15 +3004,7 @@
           <w:rFonts w:ascii="Times New Roman" w:hAnsi="Times New Roman" w:cs="Times New Roman"/>
           <w:lang w:val="nl-BE"/>
         </w:rPr>
-        <w:t>ees</w:t>
-      </w:r>
-      <w:proofErr w:type="gramEnd"/>
-      <w:r>
-        <w:rPr>
-          <w:rFonts w:ascii="Times New Roman" w:hAnsi="Times New Roman" w:cs="Times New Roman"/>
-          <w:lang w:val="nl-BE"/>
-        </w:rPr>
-        <w:t>_line</w:t>
+        <w:t>ees_line</w:t>
       </w:r>
       <w:proofErr w:type="spellEnd"/>
       <w:r>
@@ -3068,7 +3039,6 @@
         </w:rPr>
       </w:pPr>
       <w:proofErr w:type="spellStart"/>
-      <w:proofErr w:type="gramStart"/>
       <w:r>
         <w:rPr>
           <w:rFonts w:ascii="Times New Roman" w:hAnsi="Times New Roman" w:cs="Times New Roman"/>
@@ -3081,15 +3051,7 @@
           <w:rFonts w:ascii="Times New Roman" w:hAnsi="Times New Roman" w:cs="Times New Roman"/>
           <w:lang w:val="nl-BE"/>
         </w:rPr>
-        <w:t>etermine</w:t>
-      </w:r>
-      <w:proofErr w:type="gramEnd"/>
-      <w:r>
-        <w:rPr>
-          <w:rFonts w:ascii="Times New Roman" w:hAnsi="Times New Roman" w:cs="Times New Roman"/>
-          <w:lang w:val="nl-BE"/>
-        </w:rPr>
-        <w:t>_drive</w:t>
+        <w:t>etermine_drive</w:t>
       </w:r>
       <w:proofErr w:type="spellEnd"/>
       <w:r>
@@ -3261,21 +3223,7 @@
           <w:rFonts w:ascii="Times New Roman" w:hAnsi="Times New Roman" w:cs="Times New Roman"/>
           <w:lang w:val="nl-BE"/>
         </w:rPr>
-        <w:t>kijk</w:t>
-      </w:r>
-      <w:r>
-        <w:rPr>
-          <w:rFonts w:ascii="Times New Roman" w:hAnsi="Times New Roman" w:cs="Times New Roman"/>
-          <w:lang w:val="nl-BE"/>
-        </w:rPr>
-        <w:t>t</w:t>
-      </w:r>
-      <w:r>
-        <w:rPr>
-          <w:rFonts w:ascii="Times New Roman" w:hAnsi="Times New Roman" w:cs="Times New Roman"/>
-          <w:lang w:val="nl-BE"/>
-        </w:rPr>
-        <w:t xml:space="preserve"> de wagen of beide sensoren de lijn zien, zo ja, dan blijft het rijden tot het over de streep staat en dan stopt het. Zodra deze of 20 seconden heeft gewacht aan de lijn, of een signaal krijgt van het commandocentrum zodat de wielen weer draaien, zal de loop voortgaan en wacht de auto niet meer.</w:t>
+        <w:t>kijkt de wagen of beide sensoren de lijn zien, zo ja, dan blijft het rijden tot het over de streep staat en dan stopt het. Zodra deze of 20 seconden heeft gewacht aan de lijn, of een signaal krijgt van het commandocentrum zodat de wielen weer draaien, zal de loop voortgaan en wacht de auto niet meer.</w:t>
       </w:r>
     </w:p>
     <w:p>
@@ -3393,31 +3341,15 @@
           <w:rFonts w:ascii="Times New Roman" w:hAnsi="Times New Roman" w:cs="Times New Roman"/>
           <w:lang w:val="nl-BE"/>
         </w:rPr>
-        <w:t>determine_</w:t>
-      </w:r>
-      <w:proofErr w:type="gramStart"/>
-      <w:r>
-        <w:rPr>
-          <w:rFonts w:ascii="Times New Roman" w:hAnsi="Times New Roman" w:cs="Times New Roman"/>
-          <w:lang w:val="nl-BE"/>
-        </w:rPr>
-        <w:t>drive</w:t>
-      </w:r>
-      <w:proofErr w:type="spellEnd"/>
-      <w:r>
-        <w:rPr>
-          <w:rFonts w:ascii="Times New Roman" w:hAnsi="Times New Roman" w:cs="Times New Roman"/>
-          <w:lang w:val="nl-BE"/>
-        </w:rPr>
-        <w:t>(</w:t>
-      </w:r>
-      <w:proofErr w:type="gramEnd"/>
-      <w:r>
-        <w:rPr>
-          <w:rFonts w:ascii="Times New Roman" w:hAnsi="Times New Roman" w:cs="Times New Roman"/>
-          <w:lang w:val="nl-BE"/>
-        </w:rPr>
-        <w:t xml:space="preserve">) aan zodat de robotauto </w:t>
+        <w:t>determine_drive</w:t>
+      </w:r>
+      <w:proofErr w:type="spellEnd"/>
+      <w:r>
+        <w:rPr>
+          <w:rFonts w:ascii="Times New Roman" w:hAnsi="Times New Roman" w:cs="Times New Roman"/>
+          <w:lang w:val="nl-BE"/>
+        </w:rPr>
+        <w:t xml:space="preserve">() aan zodat de robotauto </w:t>
       </w:r>
       <w:r>
         <w:rPr>
@@ -3656,21 +3588,12 @@
               </w:rPr>
             </w:pPr>
             <w:proofErr w:type="spellStart"/>
-            <w:proofErr w:type="gramStart"/>
-            <w:r>
-              <w:rPr>
-                <w:rFonts w:ascii="Times New Roman" w:hAnsi="Times New Roman" w:cs="Times New Roman"/>
-                <w:lang w:val="nl-BE"/>
-              </w:rPr>
-              <w:t>left</w:t>
-            </w:r>
-            <w:proofErr w:type="gramEnd"/>
-            <w:r>
-              <w:rPr>
-                <w:rFonts w:ascii="Times New Roman" w:hAnsi="Times New Roman" w:cs="Times New Roman"/>
-                <w:lang w:val="nl-BE"/>
-              </w:rPr>
-              <w:t>_eye</w:t>
+            <w:r>
+              <w:rPr>
+                <w:rFonts w:ascii="Times New Roman" w:hAnsi="Times New Roman" w:cs="Times New Roman"/>
+                <w:lang w:val="nl-BE"/>
+              </w:rPr>
+              <w:t>left_eye</w:t>
             </w:r>
             <w:proofErr w:type="spellEnd"/>
           </w:p>
@@ -3687,21 +3610,12 @@
               </w:rPr>
             </w:pPr>
             <w:proofErr w:type="spellStart"/>
-            <w:proofErr w:type="gramStart"/>
-            <w:r>
-              <w:rPr>
-                <w:rFonts w:ascii="Times New Roman" w:hAnsi="Times New Roman" w:cs="Times New Roman"/>
-                <w:lang w:val="nl-BE"/>
-              </w:rPr>
-              <w:t>mid</w:t>
-            </w:r>
-            <w:proofErr w:type="gramEnd"/>
-            <w:r>
-              <w:rPr>
-                <w:rFonts w:ascii="Times New Roman" w:hAnsi="Times New Roman" w:cs="Times New Roman"/>
-                <w:lang w:val="nl-BE"/>
-              </w:rPr>
-              <w:t>_eye</w:t>
+            <w:r>
+              <w:rPr>
+                <w:rFonts w:ascii="Times New Roman" w:hAnsi="Times New Roman" w:cs="Times New Roman"/>
+                <w:lang w:val="nl-BE"/>
+              </w:rPr>
+              <w:t>mid_eye</w:t>
             </w:r>
             <w:proofErr w:type="spellEnd"/>
           </w:p>
@@ -3718,21 +3632,12 @@
               </w:rPr>
             </w:pPr>
             <w:proofErr w:type="spellStart"/>
-            <w:proofErr w:type="gramStart"/>
-            <w:r>
-              <w:rPr>
-                <w:rFonts w:ascii="Times New Roman" w:hAnsi="Times New Roman" w:cs="Times New Roman"/>
-                <w:lang w:val="nl-BE"/>
-              </w:rPr>
-              <w:t>right</w:t>
-            </w:r>
-            <w:proofErr w:type="gramEnd"/>
-            <w:r>
-              <w:rPr>
-                <w:rFonts w:ascii="Times New Roman" w:hAnsi="Times New Roman" w:cs="Times New Roman"/>
-                <w:lang w:val="nl-BE"/>
-              </w:rPr>
-              <w:t>_eye</w:t>
+            <w:r>
+              <w:rPr>
+                <w:rFonts w:ascii="Times New Roman" w:hAnsi="Times New Roman" w:cs="Times New Roman"/>
+                <w:lang w:val="nl-BE"/>
+              </w:rPr>
+              <w:t>right_eye</w:t>
             </w:r>
             <w:proofErr w:type="spellEnd"/>
           </w:p>
@@ -4702,28 +4607,14 @@
         <w:rPr>
           <w:rFonts w:ascii="Times New Roman" w:hAnsi="Times New Roman" w:cs="Times New Roman"/>
         </w:rPr>
-        <w:t xml:space="preserve"> &amp;</w:t>
-      </w:r>
-      <w:proofErr w:type="gramStart"/>
-      <w:r>
-        <w:rPr>
-          <w:rFonts w:ascii="Times New Roman" w:hAnsi="Times New Roman" w:cs="Times New Roman"/>
-        </w:rPr>
-        <w:t>&amp; !</w:t>
-      </w:r>
-      <w:proofErr w:type="spellStart"/>
-      <w:r>
-        <w:rPr>
-          <w:rFonts w:ascii="Times New Roman" w:hAnsi="Times New Roman" w:cs="Times New Roman"/>
-        </w:rPr>
-        <w:t>right</w:t>
-      </w:r>
-      <w:proofErr w:type="gramEnd"/>
-      <w:r>
-        <w:rPr>
-          <w:rFonts w:ascii="Times New Roman" w:hAnsi="Times New Roman" w:cs="Times New Roman"/>
-        </w:rPr>
-        <w:t>_eye</w:t>
+        <w:t xml:space="preserve"> &amp;&amp; !</w:t>
+      </w:r>
+      <w:proofErr w:type="spellStart"/>
+      <w:r>
+        <w:rPr>
+          <w:rFonts w:ascii="Times New Roman" w:hAnsi="Times New Roman" w:cs="Times New Roman"/>
+        </w:rPr>
+        <w:t>right_eye</w:t>
       </w:r>
       <w:proofErr w:type="spellEnd"/>
       <w:r>
@@ -4985,13 +4876,11 @@
           <w:color w:val="2F5496" w:themeColor="accent1" w:themeShade="BF"/>
           <w:sz w:val="32"/>
           <w:szCs w:val="32"/>
-          <w:lang w:val="nl-BE"/>
-        </w:rPr>
-      </w:pPr>
-      <w:r>
-        <w:rPr>
-          <w:rFonts w:ascii="Times New Roman" w:hAnsi="Times New Roman" w:cs="Times New Roman"/>
-          <w:lang w:val="nl-BE"/>
+        </w:rPr>
+      </w:pPr>
+      <w:r>
+        <w:rPr>
+          <w:rFonts w:ascii="Times New Roman" w:hAnsi="Times New Roman" w:cs="Times New Roman"/>
         </w:rPr>
         <w:br w:type="page"/>
       </w:r>
@@ -5126,7 +5015,7 @@
           <w:rFonts w:ascii="Times New Roman" w:hAnsi="Times New Roman" w:cs="Times New Roman"/>
           <w:lang w:val="nl-BE"/>
         </w:rPr>
-        <w:object w:dxaOrig="10193" w:dyaOrig="3214" w14:anchorId="16E545CE">
+        <w:object w:dxaOrig="15295" w:dyaOrig="3214" w14:anchorId="16E545CE">
           <v:shapetype id="_x0000_t75" coordsize="21600,21600" o:spt="75" o:preferrelative="t" path="m@4@5l@4@11@9@11@9@5xe" filled="f" stroked="f">
             <v:stroke joinstyle="miter"/>
             <v:formulas>
@@ -5146,10 +5035,10 @@
             <v:path o:extrusionok="f" gradientshapeok="t" o:connecttype="rect"/>
             <o:lock v:ext="edit" aspectratio="t"/>
           </v:shapetype>
-          <v:shape id="_x0000_i1085" type="#_x0000_t75" style="width:509.6pt;height:160.85pt" o:ole="">
+          <v:shape id="_x0000_i1036" type="#_x0000_t75" style="width:765pt;height:160.5pt" o:ole="">
             <v:imagedata r:id="rId11" o:title=""/>
           </v:shape>
-          <o:OLEObject Type="Embed" ProgID="Excel.Sheet.12" ShapeID="_x0000_i1085" DrawAspect="Content" ObjectID="_1683907491" r:id="rId12"/>
+          <o:OLEObject Type="Embed" ProgID="Excel.Sheet.12" ShapeID="_x0000_i1036" DrawAspect="Content" ObjectID="_1683958396" r:id="rId12"/>
         </w:object>
       </w:r>
     </w:p>
@@ -5302,20 +5191,24 @@
           <w:lang w:val="nl-BE"/>
         </w:rPr>
       </w:pPr>
-      <w:r>
-        <w:rPr>
-          <w:rFonts w:ascii="Times New Roman" w:hAnsi="Times New Roman" w:cs="Times New Roman"/>
-          <w:lang w:val="nl-BE"/>
-        </w:rPr>
-        <w:t xml:space="preserve">1 chassis </w:t>
-      </w:r>
-      <w:r>
-        <w:rPr>
-          <w:rFonts w:ascii="Times New Roman" w:hAnsi="Times New Roman" w:cs="Times New Roman"/>
-          <w:lang w:val="nl-BE"/>
-        </w:rPr>
-        <w:t>die 15 bij 20 meet</w:t>
-      </w:r>
+      <w:hyperlink r:id="rId13" w:history="1">
+        <w:r>
+          <w:rPr>
+            <w:rStyle w:val="Hyperlink"/>
+            <w:rFonts w:ascii="Times New Roman" w:hAnsi="Times New Roman" w:cs="Times New Roman"/>
+            <w:lang w:val="nl-BE"/>
+          </w:rPr>
+          <w:t xml:space="preserve">1 chassis </w:t>
+        </w:r>
+        <w:r>
+          <w:rPr>
+            <w:rStyle w:val="Hyperlink"/>
+            <w:rFonts w:ascii="Times New Roman" w:hAnsi="Times New Roman" w:cs="Times New Roman"/>
+            <w:lang w:val="nl-BE"/>
+          </w:rPr>
+          <w:t>die 15 bij 20 meet</w:t>
+        </w:r>
+      </w:hyperlink>
     </w:p>
     <w:p>
       <w:pPr>
@@ -5329,27 +5222,32 @@
           <w:lang w:val="nl-BE"/>
         </w:rPr>
       </w:pPr>
-      <w:r>
-        <w:rPr>
-          <w:rFonts w:ascii="Times New Roman" w:hAnsi="Times New Roman" w:cs="Times New Roman"/>
-          <w:lang w:val="nl-BE"/>
-        </w:rPr>
-        <w:t xml:space="preserve">1 </w:t>
-      </w:r>
-      <w:r>
-        <w:rPr>
-          <w:rFonts w:ascii="Times New Roman" w:hAnsi="Times New Roman" w:cs="Times New Roman"/>
-          <w:lang w:val="nl-BE"/>
-        </w:rPr>
-        <w:t xml:space="preserve">blanco 5x7cm </w:t>
-      </w:r>
-      <w:r>
-        <w:rPr>
-          <w:rFonts w:ascii="Times New Roman" w:hAnsi="Times New Roman" w:cs="Times New Roman"/>
-          <w:lang w:val="nl-BE"/>
-        </w:rPr>
-        <w:t>PCB</w:t>
-      </w:r>
+      <w:hyperlink r:id="rId14" w:history="1">
+        <w:r>
+          <w:rPr>
+            <w:rStyle w:val="Hyperlink"/>
+            <w:rFonts w:ascii="Times New Roman" w:hAnsi="Times New Roman" w:cs="Times New Roman"/>
+            <w:lang w:val="nl-BE"/>
+          </w:rPr>
+          <w:t xml:space="preserve">1 </w:t>
+        </w:r>
+        <w:r>
+          <w:rPr>
+            <w:rStyle w:val="Hyperlink"/>
+            <w:rFonts w:ascii="Times New Roman" w:hAnsi="Times New Roman" w:cs="Times New Roman"/>
+            <w:lang w:val="nl-BE"/>
+          </w:rPr>
+          <w:t xml:space="preserve">blanco 5x7cm </w:t>
+        </w:r>
+        <w:r>
+          <w:rPr>
+            <w:rStyle w:val="Hyperlink"/>
+            <w:rFonts w:ascii="Times New Roman" w:hAnsi="Times New Roman" w:cs="Times New Roman"/>
+            <w:lang w:val="nl-BE"/>
+          </w:rPr>
+          <w:t>PCB</w:t>
+        </w:r>
+      </w:hyperlink>
       <w:r>
         <w:rPr>
           <w:rFonts w:ascii="Times New Roman" w:hAnsi="Times New Roman" w:cs="Times New Roman"/>
@@ -5400,29 +5298,26 @@
           <w:lang w:val="nl-BE"/>
         </w:rPr>
       </w:pPr>
-      <w:r>
-        <w:rPr>
-          <w:rFonts w:ascii="Times New Roman" w:hAnsi="Times New Roman" w:cs="Times New Roman"/>
-          <w:lang w:val="nl-BE"/>
-        </w:rPr>
-        <w:t xml:space="preserve">1 klein </w:t>
-      </w:r>
-      <w:proofErr w:type="spellStart"/>
-      <w:r>
-        <w:rPr>
-          <w:rFonts w:ascii="Times New Roman" w:hAnsi="Times New Roman" w:cs="Times New Roman"/>
-          <w:lang w:val="nl-BE"/>
-        </w:rPr>
-        <w:t>breadboard</w:t>
-      </w:r>
-      <w:proofErr w:type="spellEnd"/>
-      <w:r>
-        <w:rPr>
-          <w:rFonts w:ascii="Times New Roman" w:hAnsi="Times New Roman" w:cs="Times New Roman"/>
-          <w:lang w:val="nl-BE"/>
-        </w:rPr>
-        <w:t xml:space="preserve"> 170 is groot genoeg</w:t>
-      </w:r>
+      <w:hyperlink r:id="rId15" w:history="1">
+        <w:r>
+          <w:rPr>
+            <w:rStyle w:val="Hyperlink"/>
+            <w:rFonts w:ascii="Times New Roman" w:hAnsi="Times New Roman" w:cs="Times New Roman"/>
+            <w:lang w:val="nl-BE"/>
+          </w:rPr>
+          <w:t xml:space="preserve">1 klein </w:t>
+        </w:r>
+        <w:proofErr w:type="spellStart"/>
+        <w:r>
+          <w:rPr>
+            <w:rStyle w:val="Hyperlink"/>
+            <w:rFonts w:ascii="Times New Roman" w:hAnsi="Times New Roman" w:cs="Times New Roman"/>
+            <w:lang w:val="nl-BE"/>
+          </w:rPr>
+          <w:t>breadboard</w:t>
+        </w:r>
+        <w:proofErr w:type="spellEnd"/>
+      </w:hyperlink>
     </w:p>
     <w:p>
       <w:pPr>
@@ -5436,13 +5331,16 @@
           <w:lang w:val="nl-BE"/>
         </w:rPr>
       </w:pPr>
-      <w:r>
-        <w:rPr>
-          <w:rFonts w:ascii="Times New Roman" w:hAnsi="Times New Roman" w:cs="Times New Roman"/>
-          <w:lang w:val="nl-BE"/>
-        </w:rPr>
-        <w:t>1 L298N motor drive controller</w:t>
-      </w:r>
+      <w:hyperlink r:id="rId16" w:history="1">
+        <w:r>
+          <w:rPr>
+            <w:rStyle w:val="Hyperlink"/>
+            <w:rFonts w:ascii="Times New Roman" w:hAnsi="Times New Roman" w:cs="Times New Roman"/>
+            <w:lang w:val="nl-BE"/>
+          </w:rPr>
+          <w:t>1 L298N motor drive controller</w:t>
+        </w:r>
+      </w:hyperlink>
     </w:p>
     <w:p>
       <w:pPr>
@@ -5456,13 +5354,16 @@
           <w:lang w:val="nl-BE"/>
         </w:rPr>
       </w:pPr>
-      <w:r>
-        <w:rPr>
-          <w:rFonts w:ascii="Times New Roman" w:hAnsi="Times New Roman" w:cs="Times New Roman"/>
-          <w:lang w:val="nl-BE"/>
-        </w:rPr>
-        <w:t>38-pin ESP32</w:t>
-      </w:r>
+      <w:hyperlink r:id="rId17" w:history="1">
+        <w:r>
+          <w:rPr>
+            <w:rStyle w:val="Hyperlink"/>
+            <w:rFonts w:ascii="Times New Roman" w:hAnsi="Times New Roman" w:cs="Times New Roman"/>
+            <w:lang w:val="nl-BE"/>
+          </w:rPr>
+          <w:t>38-pin ESP32</w:t>
+        </w:r>
+      </w:hyperlink>
     </w:p>
     <w:p>
       <w:pPr>
@@ -5532,13 +5433,16 @@
           <w:lang w:val="nl-BE"/>
         </w:rPr>
       </w:pPr>
-      <w:r>
-        <w:rPr>
-          <w:rFonts w:ascii="Times New Roman" w:hAnsi="Times New Roman" w:cs="Times New Roman"/>
-          <w:lang w:val="nl-BE"/>
-        </w:rPr>
-        <w:t>3 IR sensoren type FC-03</w:t>
-      </w:r>
+      <w:hyperlink r:id="rId18" w:history="1">
+        <w:r>
+          <w:rPr>
+            <w:rStyle w:val="Hyperlink"/>
+            <w:rFonts w:ascii="Times New Roman" w:hAnsi="Times New Roman" w:cs="Times New Roman"/>
+            <w:lang w:val="nl-BE"/>
+          </w:rPr>
+          <w:t>3 IR sensoren type FC-03</w:t>
+        </w:r>
+      </w:hyperlink>
     </w:p>
     <w:p>
       <w:pPr>
@@ -5552,13 +5456,16 @@
           <w:lang w:val="nl-BE"/>
         </w:rPr>
       </w:pPr>
-      <w:r>
-        <w:rPr>
-          <w:rFonts w:ascii="Times New Roman" w:hAnsi="Times New Roman" w:cs="Times New Roman"/>
-          <w:lang w:val="nl-BE"/>
-        </w:rPr>
-        <w:t>1 HC-SR04 Ultrasone sensor</w:t>
-      </w:r>
+      <w:hyperlink r:id="rId19" w:history="1">
+        <w:r>
+          <w:rPr>
+            <w:rStyle w:val="Hyperlink"/>
+            <w:rFonts w:ascii="Times New Roman" w:hAnsi="Times New Roman" w:cs="Times New Roman"/>
+            <w:lang w:val="nl-BE"/>
+          </w:rPr>
+          <w:t>1 HC-SR04 Ultrasone sensor</w:t>
+        </w:r>
+      </w:hyperlink>
       <w:r>
         <w:rPr>
           <w:rFonts w:ascii="Times New Roman" w:hAnsi="Times New Roman" w:cs="Times New Roman"/>
@@ -5579,12 +5486,39 @@
           <w:lang w:val="nl-BE"/>
         </w:rPr>
       </w:pPr>
-      <w:r>
-        <w:rPr>
-          <w:rFonts w:ascii="Times New Roman" w:hAnsi="Times New Roman" w:cs="Times New Roman"/>
-          <w:lang w:val="nl-BE"/>
-        </w:rPr>
-        <w:t xml:space="preserve">2 wielen en een zwenkwiel (of knikker </w:t>
+      <w:hyperlink r:id="rId20" w:history="1">
+        <w:r>
+          <w:rPr>
+            <w:rStyle w:val="Hyperlink"/>
+            <w:rFonts w:ascii="Times New Roman" w:hAnsi="Times New Roman" w:cs="Times New Roman"/>
+            <w:lang w:val="nl-BE"/>
+          </w:rPr>
+          <w:t>2 wielen</w:t>
+        </w:r>
+      </w:hyperlink>
+      <w:r>
+        <w:rPr>
+          <w:rFonts w:ascii="Times New Roman" w:hAnsi="Times New Roman" w:cs="Times New Roman"/>
+          <w:lang w:val="nl-BE"/>
+        </w:rPr>
+        <w:t xml:space="preserve"> en </w:t>
+      </w:r>
+      <w:hyperlink r:id="rId21" w:history="1">
+        <w:r>
+          <w:rPr>
+            <w:rStyle w:val="Hyperlink"/>
+            <w:rFonts w:ascii="Times New Roman" w:hAnsi="Times New Roman" w:cs="Times New Roman"/>
+            <w:lang w:val="nl-BE"/>
+          </w:rPr>
+          <w:t>een zwenkwiel</w:t>
+        </w:r>
+      </w:hyperlink>
+      <w:r>
+        <w:rPr>
+          <w:rFonts w:ascii="Times New Roman" w:hAnsi="Times New Roman" w:cs="Times New Roman"/>
+          <w:lang w:val="nl-BE"/>
+        </w:rPr>
+        <w:t xml:space="preserve"> (of knikker </w:t>
       </w:r>
       <w:r>
         <w:rPr>
@@ -5606,34 +5540,40 @@
           <w:lang w:val="nl-BE"/>
         </w:rPr>
       </w:pPr>
-      <w:r>
-        <w:rPr>
-          <w:rFonts w:ascii="Times New Roman" w:hAnsi="Times New Roman" w:cs="Times New Roman"/>
-          <w:lang w:val="nl-BE"/>
-        </w:rPr>
-        <w:t>2</w:t>
-      </w:r>
-      <w:r>
-        <w:rPr>
-          <w:rFonts w:ascii="Times New Roman" w:hAnsi="Times New Roman" w:cs="Times New Roman"/>
-          <w:lang w:val="nl-BE"/>
-        </w:rPr>
-        <w:t xml:space="preserve"> </w:t>
-      </w:r>
-      <w:r>
-        <w:rPr>
-          <w:rFonts w:ascii="Times New Roman" w:hAnsi="Times New Roman" w:cs="Times New Roman"/>
-          <w:lang w:val="nl-BE"/>
-        </w:rPr>
-        <w:t>dc-</w:t>
-      </w:r>
-      <w:r>
-        <w:rPr>
-          <w:rFonts w:ascii="Times New Roman" w:hAnsi="Times New Roman" w:cs="Times New Roman"/>
-          <w:lang w:val="nl-BE"/>
-        </w:rPr>
-        <w:t>motoren</w:t>
-      </w:r>
+      <w:hyperlink r:id="rId22" w:history="1">
+        <w:r>
+          <w:rPr>
+            <w:rStyle w:val="Hyperlink"/>
+            <w:rFonts w:ascii="Times New Roman" w:hAnsi="Times New Roman" w:cs="Times New Roman"/>
+            <w:lang w:val="nl-BE"/>
+          </w:rPr>
+          <w:t>2</w:t>
+        </w:r>
+        <w:r>
+          <w:rPr>
+            <w:rStyle w:val="Hyperlink"/>
+            <w:rFonts w:ascii="Times New Roman" w:hAnsi="Times New Roman" w:cs="Times New Roman"/>
+            <w:lang w:val="nl-BE"/>
+          </w:rPr>
+          <w:t xml:space="preserve"> </w:t>
+        </w:r>
+        <w:r>
+          <w:rPr>
+            <w:rStyle w:val="Hyperlink"/>
+            <w:rFonts w:ascii="Times New Roman" w:hAnsi="Times New Roman" w:cs="Times New Roman"/>
+            <w:lang w:val="nl-BE"/>
+          </w:rPr>
+          <w:t>dc-</w:t>
+        </w:r>
+        <w:r>
+          <w:rPr>
+            <w:rStyle w:val="Hyperlink"/>
+            <w:rFonts w:ascii="Times New Roman" w:hAnsi="Times New Roman" w:cs="Times New Roman"/>
+            <w:lang w:val="nl-BE"/>
+          </w:rPr>
+          <w:t>motoren</w:t>
+        </w:r>
+      </w:hyperlink>
     </w:p>
     <w:p>
       <w:pPr>
@@ -5647,12 +5587,22 @@
           <w:lang w:val="nl-BE"/>
         </w:rPr>
       </w:pPr>
-      <w:r>
-        <w:rPr>
-          <w:rFonts w:ascii="Times New Roman" w:hAnsi="Times New Roman" w:cs="Times New Roman"/>
-          <w:lang w:val="nl-BE"/>
-        </w:rPr>
-        <w:t xml:space="preserve">1 powerbank – zo </w:t>
+      <w:hyperlink r:id="rId23" w:history="1">
+        <w:r>
+          <w:rPr>
+            <w:rStyle w:val="Hyperlink"/>
+            <w:rFonts w:ascii="Times New Roman" w:hAnsi="Times New Roman" w:cs="Times New Roman"/>
+            <w:lang w:val="nl-BE"/>
+          </w:rPr>
+          <w:t>1 powerbank</w:t>
+        </w:r>
+      </w:hyperlink>
+      <w:r>
+        <w:rPr>
+          <w:rFonts w:ascii="Times New Roman" w:hAnsi="Times New Roman" w:cs="Times New Roman"/>
+          <w:lang w:val="nl-BE"/>
+        </w:rPr>
+        <w:t xml:space="preserve"> – zo </w:t>
       </w:r>
       <w:r>
         <w:rPr>
@@ -6153,7 +6103,7 @@
                     </pic:cNvPicPr>
                   </pic:nvPicPr>
                   <pic:blipFill>
-                    <a:blip r:embed="rId13">
+                    <a:blip r:embed="rId24">
                       <a:extLst>
                         <a:ext uri="{28A0092B-C50C-407E-A947-70E740481C1C}">
                           <a14:useLocalDpi xmlns:a14="http://schemas.microsoft.com/office/drawing/2010/main" val="0"/>
@@ -6289,7 +6239,7 @@
                     </pic:cNvPicPr>
                   </pic:nvPicPr>
                   <pic:blipFill>
-                    <a:blip r:embed="rId14">
+                    <a:blip r:embed="rId25">
                       <a:extLst>
                         <a:ext uri="{28A0092B-C50C-407E-A947-70E740481C1C}">
                           <a14:useLocalDpi xmlns:a14="http://schemas.microsoft.com/office/drawing/2010/main" val="0"/>
@@ -6418,7 +6368,7 @@
                     </pic:cNvPicPr>
                   </pic:nvPicPr>
                   <pic:blipFill rotWithShape="1">
-                    <a:blip r:embed="rId15">
+                    <a:blip r:embed="rId26">
                       <a:extLst>
                         <a:ext uri="{28A0092B-C50C-407E-A947-70E740481C1C}">
                           <a14:useLocalDpi xmlns:a14="http://schemas.microsoft.com/office/drawing/2010/main" val="0"/>
@@ -6499,7 +6449,7 @@
                     </pic:cNvPicPr>
                   </pic:nvPicPr>
                   <pic:blipFill>
-                    <a:blip r:embed="rId16">
+                    <a:blip r:embed="rId27">
                       <a:extLst>
                         <a:ext uri="{28A0092B-C50C-407E-A947-70E740481C1C}">
                           <a14:useLocalDpi xmlns:a14="http://schemas.microsoft.com/office/drawing/2010/main" val="0"/>
@@ -6746,7 +6696,7 @@
                     </pic:cNvPicPr>
                   </pic:nvPicPr>
                   <pic:blipFill rotWithShape="1">
-                    <a:blip r:embed="rId17">
+                    <a:blip r:embed="rId28">
                       <a:extLst>
                         <a:ext uri="{28A0092B-C50C-407E-A947-70E740481C1C}">
                           <a14:useLocalDpi xmlns:a14="http://schemas.microsoft.com/office/drawing/2010/main" val="0"/>
@@ -6859,7 +6809,7 @@
         </w:rPr>
         <w:t xml:space="preserve">Navigeer naar </w:t>
       </w:r>
-      <w:hyperlink r:id="rId18" w:history="1">
+      <w:hyperlink r:id="rId29" w:history="1">
         <w:r>
           <w:rPr>
             <w:rStyle w:val="Hyperlink"/>
@@ -7016,14 +6966,7 @@
           <w:rFonts w:ascii="Times New Roman" w:hAnsi="Times New Roman" w:cs="Times New Roman"/>
           <w:lang w:val="nl-BE"/>
         </w:rPr>
-        <w:t xml:space="preserve"> </w:t>
-      </w:r>
-      <w:r>
-        <w:rPr>
-          <w:rFonts w:ascii="Times New Roman" w:hAnsi="Times New Roman" w:cs="Times New Roman"/>
-          <w:lang w:val="nl-BE"/>
-        </w:rPr>
-        <w:t xml:space="preserve">– enkel voor </w:t>
+        <w:t xml:space="preserve"> – enkel voor </w:t>
       </w:r>
       <w:proofErr w:type="spellStart"/>
       <w:r>
@@ -7270,23 +7213,7 @@
           <w:rFonts w:ascii="Times New Roman" w:hAnsi="Times New Roman" w:cs="Times New Roman"/>
           <w:lang w:val="nl-BE"/>
         </w:rPr>
-        <w:t xml:space="preserve"> De zwarte kabel </w:t>
-      </w:r>
-      <w:proofErr w:type="gramStart"/>
-      <w:r>
-        <w:rPr>
-          <w:rFonts w:ascii="Times New Roman" w:hAnsi="Times New Roman" w:cs="Times New Roman"/>
-          <w:lang w:val="nl-BE"/>
-        </w:rPr>
-        <w:t>leid</w:t>
-      </w:r>
-      <w:proofErr w:type="gramEnd"/>
-      <w:r>
-        <w:rPr>
-          <w:rFonts w:ascii="Times New Roman" w:hAnsi="Times New Roman" w:cs="Times New Roman"/>
-          <w:lang w:val="nl-BE"/>
-        </w:rPr>
-        <w:t xml:space="preserve"> naar GND van de ESP32 en de witte/grijze naar </w:t>
+        <w:t xml:space="preserve"> De zwarte kabel leid naar GND van de ESP32 en de witte/grijze naar </w:t>
       </w:r>
       <w:r>
         <w:rPr>
@@ -7386,7 +7313,7 @@
                     </pic:cNvPicPr>
                   </pic:nvPicPr>
                   <pic:blipFill>
-                    <a:blip r:embed="rId19">
+                    <a:blip r:embed="rId30">
                       <a:extLst>
                         <a:ext uri="{28A0092B-C50C-407E-A947-70E740481C1C}">
                           <a14:useLocalDpi xmlns:a14="http://schemas.microsoft.com/office/drawing/2010/main" val="0"/>
@@ -7481,7 +7408,7 @@
                     </pic:cNvPicPr>
                   </pic:nvPicPr>
                   <pic:blipFill>
-                    <a:blip r:embed="rId20">
+                    <a:blip r:embed="rId31">
                       <a:extLst>
                         <a:ext uri="{28A0092B-C50C-407E-A947-70E740481C1C}">
                           <a14:useLocalDpi xmlns:a14="http://schemas.microsoft.com/office/drawing/2010/main" val="0"/>
@@ -7609,6 +7536,7 @@
       <w:r>
         <w:rPr>
           <w:rFonts w:ascii="Times New Roman" w:hAnsi="Times New Roman" w:cs="Times New Roman"/>
+          <w:noProof/>
           <w:lang w:val="nl-BE"/>
         </w:rPr>
         <w:drawing>
@@ -7627,7 +7555,7 @@
                     <pic:cNvPicPr/>
                   </pic:nvPicPr>
                   <pic:blipFill>
-                    <a:blip r:embed="rId21"/>
+                    <a:blip r:embed="rId32"/>
                     <a:stretch>
                       <a:fillRect/>
                     </a:stretch>
@@ -7858,6 +7786,7 @@
       <w:r>
         <w:rPr>
           <w:rFonts w:ascii="Times New Roman" w:hAnsi="Times New Roman" w:cs="Times New Roman"/>
+          <w:noProof/>
           <w:lang w:val="nl-BE"/>
         </w:rPr>
         <w:drawing>
@@ -7876,7 +7805,7 @@
                     <pic:cNvPicPr/>
                   </pic:nvPicPr>
                   <pic:blipFill>
-                    <a:blip r:embed="rId22"/>
+                    <a:blip r:embed="rId33"/>
                     <a:stretch>
                       <a:fillRect/>
                     </a:stretch>
@@ -8130,7 +8059,7 @@
           <w:lang w:val="nl-BE"/>
         </w:rPr>
       </w:pPr>
-      <w:hyperlink r:id="rId23" w:history="1">
+      <w:hyperlink r:id="rId34" w:history="1">
         <w:r>
           <w:rPr>
             <w:rStyle w:val="Hyperlink"/>
@@ -8159,7 +8088,7 @@
 </file>
 
 <file path=word/numbering.xml><?xml version="1.0" encoding="utf-8"?>
-<w:numbering xmlns:wpc="http://schemas.microsoft.com/office/word/2010/wordprocessingCanvas" xmlns:cx="http://schemas.microsoft.com/office/drawing/2014/chartex" xmlns:cx1="http://schemas.microsoft.com/office/drawing/2015/9/8/chartex" xmlns:cx2="http://schemas.microsoft.com/office/drawing/2015/10/21/chartex" xmlns:cx3="http://schemas.microsoft.com/office/drawing/2016/5/9/chartex" xmlns:cx4="http://schemas.microsoft.com/office/drawing/2016/5/10/chartex" xmlns:cx5="http://schemas.microsoft.com/office/drawing/2016/5/11/chartex" xmlns:cx6="http://schemas.microsoft.com/office/drawing/2016/5/12/chartex" xmlns:cx7="http://schemas.microsoft.com/office/drawing/2016/5/13/chartex" xmlns:cx8="http://schemas.microsoft.com/office/drawing/2016/5/14/chartex" xmlns:mc="http://schemas.openxmlformats.org/markup-compatibility/2006" xmlns:aink="http://schemas.microsoft.com/office/drawing/2016/ink" xmlns:am3d="http://schemas.microsoft.com/office/drawing/2017/model3d" xmlns:o="urn:schemas-microsoft-com:office:office" xmlns:r="http://schemas.openxmlformats.org/officeDocument/2006/relationships" xmlns:m="http://schemas.openxmlformats.org/officeDocument/2006/math" xmlns:v="urn:schemas-microsoft-com:vml" xmlns:wp14="http://schemas.microsoft.com/office/word/2010/wordprocessingDrawing" xmlns:wp="http://schemas.openxmlformats.org/drawingml/2006/wordprocessingDrawing" xmlns:w10="urn:schemas-microsoft-com:office:word" xmlns:w="http://schemas.openxmlformats.org/wordprocessingml/2006/main" xmlns:w14="http://schemas.microsoft.com/office/word/2010/wordml" xmlns:w15="http://schemas.microsoft.com/office/word/2012/wordml" xmlns:w16cex="http://schemas.microsoft.com/office/word/2018/wordml/cex" xmlns:w16cid="http://schemas.microsoft.com/office/word/2016/wordml/cid" xmlns:w16="http://schemas.microsoft.com/office/word/2018/wordml" xmlns:w16sdtdh="http://schemas.microsoft.com/office/word/2020/wordml/sdtdatahash" xmlns:w16se="http://schemas.microsoft.com/office/word/2015/wordml/symex" xmlns:wpg="http://schemas.microsoft.com/office/word/2010/wordprocessingGroup" xmlns:wpi="http://schemas.microsoft.com/office/word/2010/wordprocessingInk" xmlns:wne="http://schemas.microsoft.com/office/word/2006/wordml" xmlns:wps="http://schemas.microsoft.com/office/word/2010/wordprocessingShape" mc:Ignorable="w14 w15 w16se w16cid w16 w16cex w16sdtdh wp14">
+<w:numbering xmlns:wpc="http://schemas.microsoft.com/office/word/2010/wordprocessingCanvas" xmlns:cx="http://schemas.microsoft.com/office/drawing/2014/chartex" xmlns:cx1="http://schemas.microsoft.com/office/drawing/2015/9/8/chartex" xmlns:cx2="http://schemas.microsoft.com/office/drawing/2015/10/21/chartex" xmlns:cx3="http://schemas.microsoft.com/office/drawing/2016/5/9/chartex" xmlns:cx4="http://schemas.microsoft.com/office/drawing/2016/5/10/chartex" xmlns:cx5="http://schemas.microsoft.com/office/drawing/2016/5/11/chartex" xmlns:cx6="http://schemas.microsoft.com/office/drawing/2016/5/12/chartex" xmlns:cx7="http://schemas.microsoft.com/office/drawing/2016/5/13/chartex" xmlns:cx8="http://schemas.microsoft.com/office/drawing/2016/5/14/chartex" xmlns:mc="http://schemas.openxmlformats.org/markup-compatibility/2006" xmlns:aink="http://schemas.microsoft.com/office/drawing/2016/ink" xmlns:am3d="http://schemas.microsoft.com/office/drawing/2017/model3d" xmlns:o="urn:schemas-microsoft-com:office:office" xmlns:r="http://schemas.openxmlformats.org/officeDocument/2006/relationships" xmlns:m="http://schemas.openxmlformats.org/officeDocument/2006/math" xmlns:v="urn:schemas-microsoft-com:vml" xmlns:wp14="http://schemas.microsoft.com/office/word/2010/wordprocessingDrawing" xmlns:wp="http://schemas.openxmlformats.org/drawingml/2006/wordprocessingDrawing" xmlns:w10="urn:schemas-microsoft-com:office:word" xmlns:w="http://schemas.openxmlformats.org/wordprocessingml/2006/main" xmlns:w14="http://schemas.microsoft.com/office/word/2010/wordml" xmlns:w15="http://schemas.microsoft.com/office/word/2012/wordml" xmlns:w16cex="http://schemas.microsoft.com/office/word/2018/wordml/cex" xmlns:w16cid="http://schemas.microsoft.com/office/word/2016/wordml/cid" xmlns:w16="http://schemas.microsoft.com/office/word/2018/wordml" xmlns:w16se="http://schemas.microsoft.com/office/word/2015/wordml/symex" xmlns:wpg="http://schemas.microsoft.com/office/word/2010/wordprocessingGroup" xmlns:wpi="http://schemas.microsoft.com/office/word/2010/wordprocessingInk" xmlns:wne="http://schemas.microsoft.com/office/word/2006/wordml" xmlns:wps="http://schemas.microsoft.com/office/word/2010/wordprocessingShape" mc:Ignorable="w14 w15 w16se w16cid w16 w16cex wp14">
   <w:abstractNum w:abstractNumId="0" w15:restartNumberingAfterBreak="0">
     <w:nsid w:val="55212089"/>
     <w:multiLevelType w:val="hybridMultilevel"/>
@@ -8280,7 +8209,7 @@
 </file>
 
 <file path=word/styles.xml><?xml version="1.0" encoding="utf-8"?>
-<w:styles xmlns:mc="http://schemas.openxmlformats.org/markup-compatibility/2006" xmlns:r="http://schemas.openxmlformats.org/officeDocument/2006/relationships" xmlns:w="http://schemas.openxmlformats.org/wordprocessingml/2006/main" xmlns:w14="http://schemas.microsoft.com/office/word/2010/wordml" xmlns:w15="http://schemas.microsoft.com/office/word/2012/wordml" xmlns:w16cex="http://schemas.microsoft.com/office/word/2018/wordml/cex" xmlns:w16cid="http://schemas.microsoft.com/office/word/2016/wordml/cid" xmlns:w16="http://schemas.microsoft.com/office/word/2018/wordml" xmlns:w16sdtdh="http://schemas.microsoft.com/office/word/2020/wordml/sdtdatahash" xmlns:w16se="http://schemas.microsoft.com/office/word/2015/wordml/symex" mc:Ignorable="w14 w15 w16se w16cid w16 w16cex w16sdtdh">
+<w:styles xmlns:mc="http://schemas.openxmlformats.org/markup-compatibility/2006" xmlns:r="http://schemas.openxmlformats.org/officeDocument/2006/relationships" xmlns:w="http://schemas.openxmlformats.org/wordprocessingml/2006/main" xmlns:w14="http://schemas.microsoft.com/office/word/2010/wordml" xmlns:w15="http://schemas.microsoft.com/office/word/2012/wordml" xmlns:w16cex="http://schemas.microsoft.com/office/word/2018/wordml/cex" xmlns:w16cid="http://schemas.microsoft.com/office/word/2016/wordml/cid" xmlns:w16="http://schemas.microsoft.com/office/word/2018/wordml" xmlns:w16se="http://schemas.microsoft.com/office/word/2015/wordml/symex" mc:Ignorable="w14 w15 w16se w16cid w16 w16cex">
   <w:docDefaults>
     <w:rPrDefault>
       <w:rPr>

</xml_diff>